<commit_message>
ready support Paragraphs(NEED REFACTOR!!!!)
</commit_message>
<xml_diff>
--- a/src/main/resources/romSource.docx
+++ b/src/main/resources/romSource.docx
@@ -1191,15 +1191,6 @@
           <w:highlight w:val="cyan"/>
           <w:lang w:val="en-US"/>
         </w:rPr>
-        <w:t>&amp;</w:t>
-      </w:r>
-      <w:r>
-        <w:rPr>
-          <w:sz w:val="22"/>
-          <w:szCs w:val="22"/>
-          <w:highlight w:val="cyan"/>
-          <w:lang w:val="en-US"/>
-        </w:rPr>
         <w:t xml:space="preserve"> </w:t>
       </w:r>
       <w:r>
@@ -1290,15 +1281,6 @@
           <w:highlight w:val="cyan"/>
           <w:lang w:val="en-US"/>
         </w:rPr>
-        <w:t>&amp;</w:t>
-      </w:r>
-      <w:r>
-        <w:rPr>
-          <w:sz w:val="22"/>
-          <w:szCs w:val="22"/>
-          <w:highlight w:val="cyan"/>
-          <w:lang w:val="en-US"/>
-        </w:rPr>
         <w:t>&lt;/#if</w:t>
       </w:r>
       <w:r>
@@ -1330,15 +1312,6 @@
           <w:highlight w:val="cyan"/>
           <w:lang w:val="en-US"/>
         </w:rPr>
-        <w:t>&amp;</w:t>
-      </w:r>
-      <w:r>
-        <w:rPr>
-          <w:sz w:val="22"/>
-          <w:szCs w:val="22"/>
-          <w:highlight w:val="cyan"/>
-          <w:lang w:val="en-US"/>
-        </w:rPr>
         <w:t>&lt;#if</w:t>
       </w:r>
       <w:r>
@@ -1472,15 +1445,6 @@
           <w:highlight w:val="cyan"/>
           <w:lang w:val="en-US"/>
         </w:rPr>
-        <w:t>&amp;</w:t>
-      </w:r>
-      <w:r>
-        <w:rPr>
-          <w:sz w:val="22"/>
-          <w:szCs w:val="22"/>
-          <w:highlight w:val="cyan"/>
-          <w:lang w:val="en-US"/>
-        </w:rPr>
         <w:t>&lt;#elseif</w:t>
       </w:r>
       <w:r>
@@ -1738,6 +1702,8 @@
           <w:lang w:val="en-US"/>
         </w:rPr>
       </w:pPr>
+      <w:bookmarkStart w:id="0" w:name="_GoBack"/>
+      <w:bookmarkEnd w:id="0"/>
       <w:r>
         <w:rPr>
           <w:sz w:val="22"/>
@@ -3125,8 +3091,6 @@
         </w:rPr>
         <w:t>}</w:t>
       </w:r>
-      <w:bookmarkStart w:id="0" w:name="_GoBack"/>
-      <w:bookmarkEnd w:id="0"/>
     </w:p>
     <w:p>
       <w:pPr>
@@ -4204,7 +4168,7 @@
         <w:rPr>
           <w:sz w:val="22"/>
           <w:szCs w:val="22"/>
-          <w:highlight w:val="cyan"/>
+          <w:highlight w:val="darkCyan"/>
         </w:rPr>
         <w:t>&amp;</w:t>
       </w:r>
@@ -4342,7 +4306,7 @@
         <w:rPr>
           <w:sz w:val="22"/>
           <w:szCs w:val="22"/>
-          <w:highlight w:val="cyan"/>
+          <w:highlight w:val="darkCyan"/>
         </w:rPr>
         <w:t>&amp;</w:t>
       </w:r>
@@ -13277,6 +13241,7 @@
     <w:rsid w:val="00A82543"/>
     <w:rsid w:val="00A90620"/>
     <w:rsid w:val="00AB1ED1"/>
+    <w:rsid w:val="00AD71FD"/>
     <w:rsid w:val="00B11826"/>
     <w:rsid w:val="00B26F6B"/>
     <w:rsid w:val="00B353F2"/>
@@ -14155,7 +14120,7 @@
 </file>
 
 <file path=customXml/itemProps2.xml><?xml version="1.0" encoding="utf-8"?>
-<ds:datastoreItem xmlns:ds="http://schemas.openxmlformats.org/officeDocument/2006/customXml" ds:itemID="{A45E32EE-C96C-42D2-BE68-A8B36B4575E1}">
+<ds:datastoreItem xmlns:ds="http://schemas.openxmlformats.org/officeDocument/2006/customXml" ds:itemID="{14524EF6-154E-4591-9976-1D7AEF259F55}">
   <ds:schemaRefs>
     <ds:schemaRef ds:uri="http://schemas.openxmlformats.org/officeDocument/2006/bibliography"/>
   </ds:schemaRefs>

</xml_diff>